<commit_message>
Hints toegevoegd en de map
</commit_message>
<xml_diff>
--- a/GDD.docx
+++ b/GDD.docx
@@ -20,13 +20,8 @@
     </w:p>
     <w:p>
       <w:r>
-        <w:t xml:space="preserve">Namen: Ruben Eekhof &amp; Tim </w:t>
-      </w:r>
-      <w:proofErr w:type="spellStart"/>
-      <w:r>
-        <w:t>Bunk</w:t>
-      </w:r>
-      <w:proofErr w:type="spellEnd"/>
+        <w:t>Namen: Ruben Eekhof &amp; Tim Bunk</w:t>
+      </w:r>
     </w:p>
     <w:p>
       <w:r>
@@ -59,7 +54,7 @@
       <w:sdtContent>
         <w:p>
           <w:pPr>
-            <w:pStyle w:val="Kopvaninhoudsopgave"/>
+            <w:pStyle w:val="TOCHeading"/>
             <w:rPr>
               <w:lang w:val="nl-NL"/>
             </w:rPr>
@@ -73,7 +68,7 @@
         </w:p>
         <w:p>
           <w:pPr>
-            <w:pStyle w:val="Inhopg1"/>
+            <w:pStyle w:val="TOC1"/>
             <w:tabs>
               <w:tab w:val="right" w:leader="dot" w:pos="9062"/>
             </w:tabs>
@@ -150,7 +145,7 @@
         </w:p>
         <w:p>
           <w:pPr>
-            <w:pStyle w:val="Inhopg1"/>
+            <w:pStyle w:val="TOC1"/>
             <w:tabs>
               <w:tab w:val="right" w:leader="dot" w:pos="9062"/>
             </w:tabs>
@@ -218,7 +213,7 @@
         </w:p>
         <w:p>
           <w:pPr>
-            <w:pStyle w:val="Inhopg1"/>
+            <w:pStyle w:val="TOC1"/>
             <w:tabs>
               <w:tab w:val="right" w:leader="dot" w:pos="9062"/>
             </w:tabs>
@@ -286,7 +281,7 @@
         </w:p>
         <w:p>
           <w:pPr>
-            <w:pStyle w:val="Inhopg1"/>
+            <w:pStyle w:val="TOC1"/>
             <w:tabs>
               <w:tab w:val="right" w:leader="dot" w:pos="9062"/>
             </w:tabs>
@@ -371,7 +366,7 @@
     </w:p>
     <w:p>
       <w:pPr>
-        <w:pStyle w:val="Kop1"/>
+        <w:pStyle w:val="Heading1"/>
       </w:pPr>
       <w:bookmarkStart w:id="0" w:name="_Toc26950770"/>
       <w:r>
@@ -393,7 +388,7 @@
     </w:p>
     <w:p>
       <w:pPr>
-        <w:pStyle w:val="Kop1"/>
+        <w:pStyle w:val="Heading1"/>
       </w:pPr>
       <w:bookmarkStart w:id="1" w:name="_Toc26950771"/>
       <w:r>
@@ -403,7 +398,7 @@
     </w:p>
     <w:p>
       <w:pPr>
-        <w:pStyle w:val="Lijstalinea"/>
+        <w:pStyle w:val="ListParagraph"/>
         <w:numPr>
           <w:ilvl w:val="0"/>
           <w:numId w:val="1"/>
@@ -415,7 +410,7 @@
     </w:p>
     <w:p>
       <w:pPr>
-        <w:pStyle w:val="Lijstalinea"/>
+        <w:pStyle w:val="ListParagraph"/>
         <w:numPr>
           <w:ilvl w:val="0"/>
           <w:numId w:val="1"/>
@@ -427,7 +422,7 @@
     </w:p>
     <w:p>
       <w:pPr>
-        <w:pStyle w:val="Lijstalinea"/>
+        <w:pStyle w:val="ListParagraph"/>
         <w:numPr>
           <w:ilvl w:val="0"/>
           <w:numId w:val="1"/>
@@ -439,7 +434,7 @@
     </w:p>
     <w:p>
       <w:pPr>
-        <w:pStyle w:val="Lijstalinea"/>
+        <w:pStyle w:val="ListParagraph"/>
         <w:numPr>
           <w:ilvl w:val="0"/>
           <w:numId w:val="1"/>
@@ -454,7 +449,7 @@
     </w:p>
     <w:p>
       <w:pPr>
-        <w:pStyle w:val="Lijstalinea"/>
+        <w:pStyle w:val="ListParagraph"/>
         <w:numPr>
           <w:ilvl w:val="0"/>
           <w:numId w:val="1"/>
@@ -466,7 +461,7 @@
     </w:p>
     <w:p>
       <w:pPr>
-        <w:pStyle w:val="Lijstalinea"/>
+        <w:pStyle w:val="ListParagraph"/>
         <w:numPr>
           <w:ilvl w:val="0"/>
           <w:numId w:val="1"/>
@@ -478,7 +473,7 @@
     </w:p>
     <w:p>
       <w:pPr>
-        <w:pStyle w:val="Lijstalinea"/>
+        <w:pStyle w:val="ListParagraph"/>
         <w:numPr>
           <w:ilvl w:val="0"/>
           <w:numId w:val="1"/>
@@ -490,7 +485,7 @@
     </w:p>
     <w:p>
       <w:pPr>
-        <w:pStyle w:val="Lijstalinea"/>
+        <w:pStyle w:val="ListParagraph"/>
         <w:numPr>
           <w:ilvl w:val="0"/>
           <w:numId w:val="1"/>
@@ -505,7 +500,7 @@
     </w:p>
     <w:p>
       <w:pPr>
-        <w:pStyle w:val="Lijstalinea"/>
+        <w:pStyle w:val="ListParagraph"/>
         <w:numPr>
           <w:ilvl w:val="0"/>
           <w:numId w:val="1"/>
@@ -517,7 +512,7 @@
     </w:p>
     <w:p>
       <w:pPr>
-        <w:pStyle w:val="Lijstalinea"/>
+        <w:pStyle w:val="ListParagraph"/>
         <w:numPr>
           <w:ilvl w:val="0"/>
           <w:numId w:val="1"/>
@@ -529,7 +524,7 @@
     </w:p>
     <w:p>
       <w:pPr>
-        <w:pStyle w:val="Lijstalinea"/>
+        <w:pStyle w:val="ListParagraph"/>
         <w:numPr>
           <w:ilvl w:val="0"/>
           <w:numId w:val="1"/>
@@ -541,7 +536,7 @@
     </w:p>
     <w:p>
       <w:pPr>
-        <w:pStyle w:val="Lijstalinea"/>
+        <w:pStyle w:val="ListParagraph"/>
         <w:numPr>
           <w:ilvl w:val="0"/>
           <w:numId w:val="1"/>
@@ -553,7 +548,7 @@
     </w:p>
     <w:p>
       <w:pPr>
-        <w:pStyle w:val="Kop1"/>
+        <w:pStyle w:val="Heading1"/>
       </w:pPr>
       <w:r>
         <w:t>Commando’s</w:t>
@@ -561,7 +556,7 @@
     </w:p>
     <w:p>
       <w:pPr>
-        <w:pStyle w:val="Lijstalinea"/>
+        <w:pStyle w:val="ListParagraph"/>
         <w:numPr>
           <w:ilvl w:val="0"/>
           <w:numId w:val="1"/>
@@ -573,7 +568,7 @@
     </w:p>
     <w:p>
       <w:pPr>
-        <w:pStyle w:val="Lijstalinea"/>
+        <w:pStyle w:val="ListParagraph"/>
         <w:numPr>
           <w:ilvl w:val="0"/>
           <w:numId w:val="1"/>
@@ -585,7 +580,7 @@
     </w:p>
     <w:p>
       <w:pPr>
-        <w:pStyle w:val="Lijstalinea"/>
+        <w:pStyle w:val="ListParagraph"/>
         <w:numPr>
           <w:ilvl w:val="0"/>
           <w:numId w:val="1"/>
@@ -597,7 +592,7 @@
     </w:p>
     <w:p>
       <w:pPr>
-        <w:pStyle w:val="Lijstalinea"/>
+        <w:pStyle w:val="ListParagraph"/>
         <w:numPr>
           <w:ilvl w:val="0"/>
           <w:numId w:val="1"/>
@@ -609,7 +604,7 @@
     </w:p>
     <w:p>
       <w:pPr>
-        <w:pStyle w:val="Lijstalinea"/>
+        <w:pStyle w:val="ListParagraph"/>
         <w:numPr>
           <w:ilvl w:val="0"/>
           <w:numId w:val="1"/>
@@ -624,7 +619,7 @@
     </w:p>
     <w:p>
       <w:pPr>
-        <w:pStyle w:val="Lijstalinea"/>
+        <w:pStyle w:val="ListParagraph"/>
         <w:numPr>
           <w:ilvl w:val="0"/>
           <w:numId w:val="1"/>
@@ -636,7 +631,7 @@
     </w:p>
     <w:p>
       <w:pPr>
-        <w:pStyle w:val="Lijstalinea"/>
+        <w:pStyle w:val="ListParagraph"/>
         <w:numPr>
           <w:ilvl w:val="0"/>
           <w:numId w:val="1"/>
@@ -648,7 +643,7 @@
     </w:p>
     <w:p>
       <w:pPr>
-        <w:pStyle w:val="Lijstalinea"/>
+        <w:pStyle w:val="ListParagraph"/>
         <w:numPr>
           <w:ilvl w:val="0"/>
           <w:numId w:val="1"/>
@@ -660,7 +655,7 @@
     </w:p>
     <w:p>
       <w:pPr>
-        <w:pStyle w:val="Lijstalinea"/>
+        <w:pStyle w:val="ListParagraph"/>
         <w:numPr>
           <w:ilvl w:val="0"/>
           <w:numId w:val="1"/>
@@ -672,7 +667,7 @@
     </w:p>
     <w:p>
       <w:pPr>
-        <w:pStyle w:val="Kop1"/>
+        <w:pStyle w:val="Heading1"/>
       </w:pPr>
       <w:bookmarkStart w:id="2" w:name="_Toc26950773"/>
       <w:r>
@@ -741,7 +736,7 @@
     </w:p>
     <w:p>
       <w:pPr>
-        <w:pStyle w:val="Lijstalinea"/>
+        <w:pStyle w:val="ListParagraph"/>
         <w:numPr>
           <w:ilvl w:val="0"/>
           <w:numId w:val="1"/>
@@ -754,7 +749,7 @@
     </w:p>
     <w:p>
       <w:pPr>
-        <w:pStyle w:val="Lijstalinea"/>
+        <w:pStyle w:val="ListParagraph"/>
       </w:pPr>
       <w:r>
         <w:t>Mocht de dader dit gevraagd worden geeft hij aan dat hij in dezelfde kamer te vinden was als iemand anders.</w:t>
@@ -762,7 +757,7 @@
     </w:p>
     <w:p>
       <w:pPr>
-        <w:pStyle w:val="Lijstalinea"/>
+        <w:pStyle w:val="ListParagraph"/>
         <w:numPr>
           <w:ilvl w:val="0"/>
           <w:numId w:val="1"/>
@@ -774,7 +769,7 @@
     </w:p>
     <w:p>
       <w:pPr>
-        <w:pStyle w:val="Lijstalinea"/>
+        <w:pStyle w:val="ListParagraph"/>
         <w:numPr>
           <w:ilvl w:val="0"/>
           <w:numId w:val="1"/>
@@ -786,7 +781,7 @@
     </w:p>
     <w:p>
       <w:pPr>
-        <w:pStyle w:val="Lijstalinea"/>
+        <w:pStyle w:val="ListParagraph"/>
         <w:numPr>
           <w:ilvl w:val="0"/>
           <w:numId w:val="1"/>
@@ -798,7 +793,7 @@
     </w:p>
     <w:p>
       <w:pPr>
-        <w:pStyle w:val="Lijstalinea"/>
+        <w:pStyle w:val="ListParagraph"/>
         <w:numPr>
           <w:ilvl w:val="0"/>
           <w:numId w:val="1"/>
@@ -820,7 +815,7 @@
     </w:p>
     <w:p>
       <w:pPr>
-        <w:pStyle w:val="Lijstalinea"/>
+        <w:pStyle w:val="ListParagraph"/>
         <w:numPr>
           <w:ilvl w:val="0"/>
           <w:numId w:val="1"/>
@@ -832,7 +827,7 @@
     </w:p>
     <w:p>
       <w:pPr>
-        <w:pStyle w:val="Lijstalinea"/>
+        <w:pStyle w:val="ListParagraph"/>
         <w:numPr>
           <w:ilvl w:val="0"/>
           <w:numId w:val="1"/>
@@ -844,7 +839,7 @@
     </w:p>
     <w:p>
       <w:pPr>
-        <w:pStyle w:val="Lijstalinea"/>
+        <w:pStyle w:val="ListParagraph"/>
         <w:numPr>
           <w:ilvl w:val="0"/>
           <w:numId w:val="1"/>
@@ -856,7 +851,7 @@
     </w:p>
     <w:p>
       <w:pPr>
-        <w:pStyle w:val="Lijstalinea"/>
+        <w:pStyle w:val="ListParagraph"/>
         <w:numPr>
           <w:ilvl w:val="0"/>
           <w:numId w:val="1"/>
@@ -868,7 +863,7 @@
     </w:p>
     <w:p>
       <w:pPr>
-        <w:pStyle w:val="Lijstalinea"/>
+        <w:pStyle w:val="ListParagraph"/>
         <w:numPr>
           <w:ilvl w:val="0"/>
           <w:numId w:val="1"/>
@@ -888,7 +883,7 @@
     </w:p>
     <w:p>
       <w:pPr>
-        <w:pStyle w:val="Lijstalinea"/>
+        <w:pStyle w:val="ListParagraph"/>
         <w:numPr>
           <w:ilvl w:val="0"/>
           <w:numId w:val="1"/>
@@ -900,7 +895,7 @@
     </w:p>
     <w:p>
       <w:pPr>
-        <w:pStyle w:val="Lijstalinea"/>
+        <w:pStyle w:val="ListParagraph"/>
         <w:numPr>
           <w:ilvl w:val="0"/>
           <w:numId w:val="1"/>
@@ -912,7 +907,7 @@
     </w:p>
     <w:p>
       <w:pPr>
-        <w:pStyle w:val="Lijstalinea"/>
+        <w:pStyle w:val="ListParagraph"/>
         <w:numPr>
           <w:ilvl w:val="0"/>
           <w:numId w:val="1"/>
@@ -924,7 +919,7 @@
     </w:p>
     <w:p>
       <w:pPr>
-        <w:pStyle w:val="Lijstalinea"/>
+        <w:pStyle w:val="ListParagraph"/>
         <w:numPr>
           <w:ilvl w:val="0"/>
           <w:numId w:val="1"/>
@@ -936,7 +931,7 @@
     </w:p>
     <w:p>
       <w:pPr>
-        <w:pStyle w:val="Lijstalinea"/>
+        <w:pStyle w:val="ListParagraph"/>
         <w:numPr>
           <w:ilvl w:val="0"/>
           <w:numId w:val="1"/>
@@ -948,7 +943,7 @@
     </w:p>
     <w:p>
       <w:pPr>
-        <w:pStyle w:val="Lijstalinea"/>
+        <w:pStyle w:val="ListParagraph"/>
         <w:numPr>
           <w:ilvl w:val="0"/>
           <w:numId w:val="1"/>
@@ -960,7 +955,7 @@
     </w:p>
     <w:p>
       <w:pPr>
-        <w:pStyle w:val="Lijstalinea"/>
+        <w:pStyle w:val="ListParagraph"/>
         <w:numPr>
           <w:ilvl w:val="0"/>
           <w:numId w:val="1"/>
@@ -977,7 +972,7 @@
     </w:p>
     <w:p>
       <w:pPr>
-        <w:pStyle w:val="Lijstalinea"/>
+        <w:pStyle w:val="ListParagraph"/>
         <w:numPr>
           <w:ilvl w:val="0"/>
           <w:numId w:val="1"/>
@@ -989,7 +984,7 @@
     </w:p>
     <w:p>
       <w:pPr>
-        <w:pStyle w:val="Lijstalinea"/>
+        <w:pStyle w:val="ListParagraph"/>
         <w:numPr>
           <w:ilvl w:val="0"/>
           <w:numId w:val="1"/>
@@ -1001,19 +996,31 @@
     </w:p>
     <w:p>
       <w:pPr>
-        <w:pStyle w:val="Lijstalinea"/>
-        <w:numPr>
-          <w:ilvl w:val="0"/>
-          <w:numId w:val="1"/>
-        </w:numPr>
-      </w:pPr>
-      <w:r>
-        <w:t>Slaapkamer: nachtkastje, kledingkast, dagboek(voor de vrouw).</w:t>
-      </w:r>
-    </w:p>
-    <w:p>
-      <w:pPr>
-        <w:pStyle w:val="Lijstalinea"/>
+        <w:pStyle w:val="ListParagraph"/>
+        <w:numPr>
+          <w:ilvl w:val="0"/>
+          <w:numId w:val="1"/>
+        </w:numPr>
+      </w:pPr>
+      <w:r>
+        <w:t>Slaapkamer: nachtkastje, kledingkast, dagboek(v</w:t>
+      </w:r>
+      <w:r>
+        <w:t>an</w:t>
+      </w:r>
+      <w:r>
+        <w:t xml:space="preserve"> de vrouw).</w:t>
+      </w:r>
+      <w:r>
+        <w:t xml:space="preserve"> </w:t>
+      </w:r>
+      <w:r>
+        <w:t>Mobieltje in kluis</w:t>
+      </w:r>
+    </w:p>
+    <w:p>
+      <w:pPr>
+        <w:pStyle w:val="ListParagraph"/>
         <w:numPr>
           <w:ilvl w:val="0"/>
           <w:numId w:val="1"/>
@@ -1022,10 +1029,13 @@
       <w:r>
         <w:t>Woonkamer: vaas, bankstel, boekenkast, tv meubel.</w:t>
       </w:r>
-    </w:p>
-    <w:p>
-      <w:pPr>
-        <w:pStyle w:val="Lijstalinea"/>
+      <w:r>
+        <w:t xml:space="preserve"> </w:t>
+      </w:r>
+    </w:p>
+    <w:p>
+      <w:pPr>
+        <w:pStyle w:val="ListParagraph"/>
         <w:numPr>
           <w:ilvl w:val="0"/>
           <w:numId w:val="1"/>
@@ -1037,7 +1047,7 @@
     </w:p>
     <w:p>
       <w:pPr>
-        <w:pStyle w:val="Lijstalinea"/>
+        <w:pStyle w:val="ListParagraph"/>
         <w:numPr>
           <w:ilvl w:val="0"/>
           <w:numId w:val="1"/>
@@ -1049,7 +1059,7 @@
     </w:p>
     <w:p>
       <w:pPr>
-        <w:pStyle w:val="Lijstalinea"/>
+        <w:pStyle w:val="ListParagraph"/>
         <w:numPr>
           <w:ilvl w:val="0"/>
           <w:numId w:val="1"/>
@@ -1069,7 +1079,7 @@
     </w:p>
     <w:p>
       <w:pPr>
-        <w:pStyle w:val="Lijstalinea"/>
+        <w:pStyle w:val="ListParagraph"/>
         <w:numPr>
           <w:ilvl w:val="0"/>
           <w:numId w:val="1"/>
@@ -1078,22 +1088,13 @@
       <w:r>
         <w:t>Keukenmes – Deze ontbreekt uit de messenhouder in de keuken.</w:t>
       </w:r>
-    </w:p>
-    <w:p>
-      <w:pPr>
-        <w:pStyle w:val="Lijstalinea"/>
-        <w:numPr>
-          <w:ilvl w:val="0"/>
-          <w:numId w:val="1"/>
-        </w:numPr>
-      </w:pPr>
-      <w:r>
-        <w:t>Blauwe plekken – Er is een heftige worsteling geweest.</w:t>
-      </w:r>
-    </w:p>
-    <w:p>
-      <w:pPr>
-        <w:pStyle w:val="Lijstalinea"/>
+      <w:r>
+        <w:t xml:space="preserve"> </w:t>
+      </w:r>
+    </w:p>
+    <w:p>
+      <w:pPr>
+        <w:pStyle w:val="ListParagraph"/>
         <w:numPr>
           <w:ilvl w:val="0"/>
           <w:numId w:val="1"/>
@@ -1105,40 +1106,156 @@
     </w:p>
     <w:p>
       <w:pPr>
-        <w:pStyle w:val="Lijstalinea"/>
-        <w:numPr>
-          <w:ilvl w:val="0"/>
-          <w:numId w:val="1"/>
-        </w:numPr>
-      </w:pPr>
-      <w:r>
-        <w:t>Vergiftigd – De man lijkt normaal maar heeft gekke uitslag.</w:t>
-      </w:r>
-    </w:p>
-    <w:p>
-      <w:pPr>
-        <w:pStyle w:val="Lijstalinea"/>
-        <w:numPr>
-          <w:ilvl w:val="0"/>
-          <w:numId w:val="1"/>
-        </w:numPr>
-      </w:pPr>
-      <w:r>
-        <w:t>Verdronken – De man</w:t>
+        <w:pStyle w:val="ListParagraph"/>
+        <w:numPr>
+          <w:ilvl w:val="0"/>
+          <w:numId w:val="1"/>
+        </w:numPr>
+      </w:pPr>
+      <w:r>
+        <w:t>Vergiftigd</w:t>
+      </w:r>
+      <w:r>
+        <w:t>(Vergif zit in een potje die ergens ligt)</w:t>
+      </w:r>
+      <w:r>
+        <w:t xml:space="preserve"> – De man lijkt normaal maar heeft gekke uitslag.</w:t>
+      </w:r>
+      <w:r>
+        <w:t xml:space="preserve"> </w:t>
+      </w:r>
+    </w:p>
+    <w:p>
+      <w:r>
+        <w:t>Als de speler klaar denkt te zijn met het spel kan hij met het commando ARREST de dader aanwijzen en krijgt hij zijn score te zien en hoe hij het had gedaan, en wat dan wel het juiste antwoord was inclusief alle aanwijzingen.</w:t>
+      </w:r>
+    </w:p>
+    <w:p>
+      <w:r>
+        <w:lastRenderedPageBreak/>
+        <w:t>Hints</w:t>
+      </w:r>
+    </w:p>
+    <w:p>
+      <w:pPr>
+        <w:pStyle w:val="ListParagraph"/>
+        <w:numPr>
+          <w:ilvl w:val="0"/>
+          <w:numId w:val="1"/>
+        </w:numPr>
+      </w:pPr>
+      <w:r>
+        <w:t>Mobieltje met info over de moord</w:t>
+      </w:r>
+    </w:p>
+    <w:p>
+      <w:pPr>
+        <w:pStyle w:val="ListParagraph"/>
+        <w:numPr>
+          <w:ilvl w:val="0"/>
+          <w:numId w:val="1"/>
+        </w:numPr>
+      </w:pPr>
+      <w:r>
+        <w:t>Doormiddel van vragen</w:t>
+      </w:r>
+    </w:p>
+    <w:p>
+      <w:pPr>
+        <w:pStyle w:val="ListParagraph"/>
+        <w:numPr>
+          <w:ilvl w:val="0"/>
+          <w:numId w:val="1"/>
+        </w:numPr>
+      </w:pPr>
+      <w:r>
+        <w:t xml:space="preserve"> </w:t>
+      </w:r>
+      <w:r>
+        <w:t>Dagboek vrouw met info over de moord</w:t>
+      </w:r>
+    </w:p>
+    <w:p>
+      <w:pPr>
+        <w:pStyle w:val="ListParagraph"/>
+        <w:numPr>
+          <w:ilvl w:val="0"/>
+          <w:numId w:val="1"/>
+        </w:numPr>
+      </w:pPr>
+      <w:r>
+        <w:t>Locatie moordwapen is gelinkt met de locatie waar de verdachten waren op het moment van de moord</w:t>
+      </w:r>
+    </w:p>
+    <w:p/>
+    <w:p>
+      <w:r>
+        <w:br w:type="page"/>
+      </w:r>
+    </w:p>
+    <w:p>
+      <w:r>
+        <w:lastRenderedPageBreak/>
+        <w:t>MAP</w:t>
       </w:r>
       <w:bookmarkStart w:id="3" w:name="_GoBack"/>
       <w:bookmarkEnd w:id="3"/>
-      <w:r>
-        <w:t xml:space="preserve"> is compleet doorweekt.</w:t>
-      </w:r>
-    </w:p>
-    <w:p>
-      <w:r>
-        <w:lastRenderedPageBreak/>
-        <w:t>Als de speler klaar denkt te zijn met het spel kan hij met het commando ARREST de dader aanwijzen en krijgt hij zijn score te zien en hoe hij het had gedaan, en wat dan wel het juiste antwoord was inclusief alle aanwijzingen.</w:t>
-      </w:r>
-    </w:p>
-    <w:p/>
+    </w:p>
+    <w:p>
+      <w:r>
+        <w:rPr>
+          <w:noProof/>
+        </w:rPr>
+        <w:drawing>
+          <wp:inline distT="0" distB="0" distL="0" distR="0" wp14:anchorId="3C0E68E0" wp14:editId="4E10196E">
+            <wp:extent cx="5760720" cy="7680960"/>
+            <wp:effectExtent l="0" t="0" r="0" b="0"/>
+            <wp:docPr id="2" name="Picture 2"/>
+            <wp:cNvGraphicFramePr>
+              <a:graphicFrameLocks xmlns:a="http://schemas.openxmlformats.org/drawingml/2006/main" noChangeAspect="1"/>
+            </wp:cNvGraphicFramePr>
+            <a:graphic xmlns:a="http://schemas.openxmlformats.org/drawingml/2006/main">
+              <a:graphicData uri="http://schemas.openxmlformats.org/drawingml/2006/picture">
+                <pic:pic xmlns:pic="http://schemas.openxmlformats.org/drawingml/2006/picture">
+                  <pic:nvPicPr>
+                    <pic:cNvPr id="0" name="Picture 3"/>
+                    <pic:cNvPicPr>
+                      <a:picLocks noChangeAspect="1" noChangeArrowheads="1"/>
+                    </pic:cNvPicPr>
+                  </pic:nvPicPr>
+                  <pic:blipFill>
+                    <a:blip r:embed="rId6" cstate="print">
+                      <a:extLst>
+                        <a:ext uri="{28A0092B-C50C-407E-A947-70E740481C1C}">
+                          <a14:useLocalDpi xmlns:a14="http://schemas.microsoft.com/office/drawing/2010/main" val="0"/>
+                        </a:ext>
+                      </a:extLst>
+                    </a:blip>
+                    <a:srcRect/>
+                    <a:stretch>
+                      <a:fillRect/>
+                    </a:stretch>
+                  </pic:blipFill>
+                  <pic:spPr bwMode="auto">
+                    <a:xfrm>
+                      <a:off x="0" y="0"/>
+                      <a:ext cx="5760720" cy="7680960"/>
+                    </a:xfrm>
+                    <a:prstGeom prst="rect">
+                      <a:avLst/>
+                    </a:prstGeom>
+                    <a:noFill/>
+                    <a:ln>
+                      <a:noFill/>
+                    </a:ln>
+                  </pic:spPr>
+                </pic:pic>
+              </a:graphicData>
+            </a:graphic>
+          </wp:inline>
+        </w:drawing>
+      </w:r>
+    </w:p>
     <w:sectPr>
       <w:pgSz w:w="11906" w:h="16838"/>
       <w:pgMar w:top="1417" w:right="1417" w:bottom="1417" w:left="1417" w:header="708" w:footer="708" w:gutter="0"/>
@@ -1664,15 +1781,15 @@
     <w:lsdException w:name="Unresolved Mention" w:semiHidden="1" w:unhideWhenUsed="1"/>
     <w:lsdException w:name="Smart Link" w:semiHidden="1" w:unhideWhenUsed="1"/>
   </w:latentStyles>
-  <w:style w:type="paragraph" w:default="1" w:styleId="Standaard">
+  <w:style w:type="paragraph" w:default="1" w:styleId="Normal">
     <w:name w:val="Normal"/>
     <w:qFormat/>
   </w:style>
-  <w:style w:type="paragraph" w:styleId="Kop1">
+  <w:style w:type="paragraph" w:styleId="Heading1">
     <w:name w:val="heading 1"/>
-    <w:basedOn w:val="Standaard"/>
-    <w:next w:val="Standaard"/>
-    <w:link w:val="Kop1Char"/>
+    <w:basedOn w:val="Normal"/>
+    <w:next w:val="Normal"/>
+    <w:link w:val="Heading1Char"/>
     <w:uiPriority w:val="9"/>
     <w:qFormat/>
     <w:rsid w:val="00246DD3"/>
@@ -1689,13 +1806,13 @@
       <w:szCs w:val="32"/>
     </w:rPr>
   </w:style>
-  <w:style w:type="character" w:default="1" w:styleId="Standaardalinea-lettertype">
+  <w:style w:type="character" w:default="1" w:styleId="DefaultParagraphFont">
     <w:name w:val="Default Paragraph Font"/>
     <w:uiPriority w:val="1"/>
     <w:semiHidden/>
     <w:unhideWhenUsed/>
   </w:style>
-  <w:style w:type="table" w:default="1" w:styleId="Standaardtabel">
+  <w:style w:type="table" w:default="1" w:styleId="TableNormal">
     <w:name w:val="Normal Table"/>
     <w:uiPriority w:val="99"/>
     <w:semiHidden/>
@@ -1710,16 +1827,16 @@
       </w:tblCellMar>
     </w:tblPr>
   </w:style>
-  <w:style w:type="numbering" w:default="1" w:styleId="Geenlijst">
+  <w:style w:type="numbering" w:default="1" w:styleId="NoList">
     <w:name w:val="No List"/>
     <w:uiPriority w:val="99"/>
     <w:semiHidden/>
     <w:unhideWhenUsed/>
   </w:style>
-  <w:style w:type="character" w:customStyle="1" w:styleId="Kop1Char">
-    <w:name w:val="Kop 1 Char"/>
-    <w:basedOn w:val="Standaardalinea-lettertype"/>
-    <w:link w:val="Kop1"/>
+  <w:style w:type="character" w:customStyle="1" w:styleId="Heading1Char">
+    <w:name w:val="Heading 1 Char"/>
+    <w:basedOn w:val="DefaultParagraphFont"/>
+    <w:link w:val="Heading1"/>
     <w:uiPriority w:val="9"/>
     <w:rsid w:val="00246DD3"/>
     <w:rPr>
@@ -1729,10 +1846,10 @@
       <w:szCs w:val="32"/>
     </w:rPr>
   </w:style>
-  <w:style w:type="paragraph" w:styleId="Kopvaninhoudsopgave">
+  <w:style w:type="paragraph" w:styleId="TOCHeading">
     <w:name w:val="TOC Heading"/>
-    <w:basedOn w:val="Kop1"/>
-    <w:next w:val="Standaard"/>
+    <w:basedOn w:val="Heading1"/>
+    <w:next w:val="Normal"/>
     <w:uiPriority w:val="39"/>
     <w:unhideWhenUsed/>
     <w:qFormat/>
@@ -1744,9 +1861,9 @@
       <w:lang w:val="en-US"/>
     </w:rPr>
   </w:style>
-  <w:style w:type="paragraph" w:styleId="Lijstalinea">
+  <w:style w:type="paragraph" w:styleId="ListParagraph">
     <w:name w:val="List Paragraph"/>
-    <w:basedOn w:val="Standaard"/>
+    <w:basedOn w:val="Normal"/>
     <w:uiPriority w:val="34"/>
     <w:qFormat/>
     <w:rsid w:val="00F20403"/>
@@ -1755,10 +1872,10 @@
       <w:contextualSpacing/>
     </w:pPr>
   </w:style>
-  <w:style w:type="paragraph" w:styleId="Inhopg1">
+  <w:style w:type="paragraph" w:styleId="TOC1">
     <w:name w:val="toc 1"/>
-    <w:basedOn w:val="Standaard"/>
-    <w:next w:val="Standaard"/>
+    <w:basedOn w:val="Normal"/>
+    <w:next w:val="Normal"/>
     <w:autoRedefine/>
     <w:uiPriority w:val="39"/>
     <w:unhideWhenUsed/>
@@ -1769,7 +1886,7 @@
   </w:style>
   <w:style w:type="character" w:styleId="Hyperlink">
     <w:name w:val="Hyperlink"/>
-    <w:basedOn w:val="Standaardalinea-lettertype"/>
+    <w:basedOn w:val="DefaultParagraphFont"/>
     <w:uiPriority w:val="99"/>
     <w:unhideWhenUsed/>
     <w:rsid w:val="00D56DEE"/>
@@ -2047,7 +2164,7 @@
 </file>
 
 <file path=customXml/itemProps1.xml><?xml version="1.0" encoding="utf-8"?>
-<ds:datastoreItem xmlns:ds="http://schemas.openxmlformats.org/officeDocument/2006/customXml" ds:itemID="{97CA8664-48F1-48F4-A420-71D834B95D04}">
+<ds:datastoreItem xmlns:ds="http://schemas.openxmlformats.org/officeDocument/2006/customXml" ds:itemID="{C20489BB-22F8-4577-A073-DBF43BDF9CF6}">
   <ds:schemaRefs>
     <ds:schemaRef ds:uri="http://schemas.openxmlformats.org/officeDocument/2006/bibliography"/>
   </ds:schemaRefs>

</xml_diff>

<commit_message>
Font bestanden kunnen nu geladen worden
</commit_message>
<xml_diff>
--- a/GDD.docx
+++ b/GDD.docx
@@ -1189,6 +1189,10 @@
     </w:p>
     <w:p/>
     <w:p>
+      <w:bookmarkStart w:id="3" w:name="_GoBack"/>
+      <w:bookmarkEnd w:id="3"/>
+    </w:p>
+    <w:p>
       <w:r>
         <w:br w:type="page"/>
       </w:r>
@@ -1198,8 +1202,6 @@
         <w:lastRenderedPageBreak/>
         <w:t>MAP</w:t>
       </w:r>
-      <w:bookmarkStart w:id="3" w:name="_GoBack"/>
-      <w:bookmarkEnd w:id="3"/>
     </w:p>
     <w:p>
       <w:r>
@@ -2164,7 +2166,7 @@
 </file>
 
 <file path=customXml/itemProps1.xml><?xml version="1.0" encoding="utf-8"?>
-<ds:datastoreItem xmlns:ds="http://schemas.openxmlformats.org/officeDocument/2006/customXml" ds:itemID="{C20489BB-22F8-4577-A073-DBF43BDF9CF6}">
+<ds:datastoreItem xmlns:ds="http://schemas.openxmlformats.org/officeDocument/2006/customXml" ds:itemID="{9875E9B2-297A-45C8-9188-5B4ED396CB3B}">
   <ds:schemaRefs>
     <ds:schemaRef ds:uri="http://schemas.openxmlformats.org/officeDocument/2006/bibliography"/>
   </ds:schemaRefs>

</xml_diff>